<commit_message>
typo fix, extra credit task remove
</commit_message>
<xml_diff>
--- a/Homeworks/ДомашняяРабота6.docx
+++ b/Homeworks/ДомашняяРабота6.docx
@@ -39,11 +39,25 @@
         </w:rPr>
         <w:t xml:space="preserve"> </w:t>
       </w:r>
+      <w:proofErr w:type="spellStart"/>
       <w:r>
         <w:rPr>
           <w:b/>
         </w:rPr>
-        <w:t>гага=</w:t>
+        <w:t>ги</w:t>
+      </w:r>
+      <w:r>
+        <w:rPr>
+          <w:b/>
+        </w:rPr>
+        <w:t>га</w:t>
+      </w:r>
+      <w:proofErr w:type="spellEnd"/>
+      <w:r>
+        <w:rPr>
+          <w:b/>
+        </w:rPr>
+        <w:t>=</w:t>
       </w:r>
       <w:proofErr w:type="spellStart"/>
       <w:r>
@@ -1878,8 +1892,6 @@
             <w:r>
               <w:t>со сверх-</w:t>
             </w:r>
-            <w:bookmarkStart w:id="1" w:name="_GoBack"/>
-            <w:bookmarkEnd w:id="1"/>
             <w:r>
               <w:t xml:space="preserve">полиномиальным образом является стойкой </w:t>
             </w:r>
@@ -2718,315 +2730,8 @@
           <w:i/>
         </w:rPr>
       </w:pPr>
-      <w:r>
-        <w:rPr>
-          <w:rFonts w:eastAsiaTheme="minorEastAsia"/>
-          <w:i/>
-          <w:lang w:val="en-US"/>
-        </w:rPr>
-        <w:t>n</w:t>
-      </w:r>
-      <w:r>
-        <w:rPr>
-          <w:rFonts w:eastAsiaTheme="minorEastAsia"/>
-          <w:i/>
-        </w:rPr>
-        <w:t xml:space="preserve">. </w:t>
-      </w:r>
-      <w:r>
-        <w:rPr>
-          <w:rFonts w:eastAsiaTheme="minorEastAsia"/>
-          <w:i/>
-          <w:lang w:val="en-US"/>
-        </w:rPr>
-        <w:t>Hard</w:t>
-      </w:r>
-      <w:r>
-        <w:rPr>
-          <w:rFonts w:eastAsiaTheme="minorEastAsia"/>
-          <w:i/>
-        </w:rPr>
-        <w:t xml:space="preserve"> </w:t>
-      </w:r>
-      <w:r>
-        <w:rPr>
-          <w:rFonts w:eastAsiaTheme="minorEastAsia"/>
-          <w:i/>
-          <w:lang w:val="en-US"/>
-        </w:rPr>
-        <w:t>mode</w:t>
-      </w:r>
-      <w:r>
-        <w:rPr>
-          <w:rFonts w:eastAsiaTheme="minorEastAsia"/>
-          <w:i/>
-        </w:rPr>
-        <w:t xml:space="preserve"> </w:t>
-      </w:r>
-      <w:r>
-        <w:rPr>
-          <w:rFonts w:eastAsiaTheme="minorEastAsia"/>
-          <w:i/>
-          <w:lang w:val="en-US"/>
-        </w:rPr>
-        <w:t>on</w:t>
-      </w:r>
-      <w:r>
-        <w:rPr>
-          <w:rFonts w:eastAsiaTheme="minorEastAsia"/>
-          <w:i/>
-        </w:rPr>
-        <w:t>.</w:t>
-      </w:r>
-      <w:r>
-        <w:rPr>
-          <w:rFonts w:eastAsiaTheme="minorEastAsia"/>
-          <w:i/>
-        </w:rPr>
-        <w:t xml:space="preserve"> </w:t>
-      </w:r>
-      <w:r>
-        <w:rPr>
-          <w:rFonts w:eastAsiaTheme="minorEastAsia"/>
-          <w:b/>
-          <w:i/>
-        </w:rPr>
-        <w:t>Опционально</w:t>
-      </w:r>
-      <w:r>
-        <w:rPr>
-          <w:rFonts w:eastAsiaTheme="minorEastAsia"/>
-          <w:b/>
-          <w:i/>
-        </w:rPr>
-        <w:t xml:space="preserve"> (т.е. можно не делать)</w:t>
-      </w:r>
-      <w:r>
-        <w:rPr>
-          <w:rFonts w:eastAsiaTheme="minorEastAsia"/>
-          <w:b/>
-          <w:i/>
-        </w:rPr>
-        <w:t>.</w:t>
-      </w:r>
-    </w:p>
-    <w:p>
-      <w:pPr>
-        <w:rPr>
-          <w:rFonts w:eastAsiaTheme="minorEastAsia"/>
-          <w:i/>
-          <w:lang w:val="en-US"/>
-        </w:rPr>
-      </w:pPr>
-      <w:r>
-        <w:rPr>
-          <w:rFonts w:eastAsiaTheme="minorEastAsia"/>
-          <w:i/>
-        </w:rPr>
-        <w:t>Решить</w:t>
-      </w:r>
-      <w:r>
-        <w:rPr>
-          <w:rFonts w:eastAsiaTheme="minorEastAsia"/>
-          <w:i/>
-          <w:lang w:val="en-US"/>
-        </w:rPr>
-        <w:t xml:space="preserve"> </w:t>
-      </w:r>
-      <w:r>
-        <w:rPr>
-          <w:rFonts w:eastAsiaTheme="minorEastAsia"/>
-          <w:i/>
-        </w:rPr>
-        <w:t>задачу</w:t>
-      </w:r>
-      <w:r>
-        <w:rPr>
-          <w:rFonts w:eastAsiaTheme="minorEastAsia"/>
-          <w:i/>
-          <w:lang w:val="en-US"/>
-        </w:rPr>
-        <w:t xml:space="preserve"> 4.2. </w:t>
-      </w:r>
-      <w:r>
-        <w:rPr>
-          <w:rFonts w:eastAsiaTheme="minorEastAsia"/>
-          <w:i/>
-        </w:rPr>
-        <w:t>на</w:t>
-      </w:r>
-      <w:r>
-        <w:rPr>
-          <w:rFonts w:eastAsiaTheme="minorEastAsia"/>
-          <w:i/>
-          <w:lang w:val="en-US"/>
-        </w:rPr>
-        <w:t xml:space="preserve"> </w:t>
-      </w:r>
-      <w:r>
-        <w:rPr>
-          <w:rFonts w:eastAsiaTheme="minorEastAsia"/>
-          <w:i/>
-        </w:rPr>
-        <w:t>странице</w:t>
-      </w:r>
-      <w:r>
-        <w:rPr>
-          <w:rFonts w:eastAsiaTheme="minorEastAsia"/>
-          <w:i/>
-          <w:lang w:val="en-US"/>
-        </w:rPr>
-        <w:t xml:space="preserve"> 165 </w:t>
-      </w:r>
-      <w:r>
-        <w:rPr>
-          <w:rFonts w:eastAsiaTheme="minorEastAsia"/>
-          <w:i/>
-        </w:rPr>
-        <w:t>книги</w:t>
-      </w:r>
-      <w:r>
-        <w:rPr>
-          <w:rFonts w:eastAsiaTheme="minorEastAsia"/>
-          <w:i/>
-          <w:lang w:val="en-US"/>
-        </w:rPr>
-        <w:t xml:space="preserve"> </w:t>
-      </w:r>
-      <w:r>
-        <w:rPr>
-          <w:rFonts w:eastAsiaTheme="minorEastAsia"/>
-          <w:i/>
-          <w:lang w:val="en-US"/>
-        </w:rPr>
-        <w:t>A</w:t>
-      </w:r>
-      <w:r>
-        <w:rPr>
-          <w:rFonts w:eastAsiaTheme="minorEastAsia"/>
-          <w:i/>
-          <w:lang w:val="en-US"/>
-        </w:rPr>
-        <w:t xml:space="preserve"> </w:t>
-      </w:r>
-      <w:r>
-        <w:rPr>
-          <w:rFonts w:eastAsiaTheme="minorEastAsia"/>
-          <w:i/>
-          <w:lang w:val="en-US"/>
-        </w:rPr>
-        <w:t>Graduate</w:t>
-      </w:r>
-      <w:r>
-        <w:rPr>
-          <w:rFonts w:eastAsiaTheme="minorEastAsia"/>
-          <w:i/>
-          <w:lang w:val="en-US"/>
-        </w:rPr>
-        <w:t xml:space="preserve"> </w:t>
-      </w:r>
-      <w:r>
-        <w:rPr>
-          <w:rFonts w:eastAsiaTheme="minorEastAsia"/>
-          <w:i/>
-          <w:lang w:val="en-US"/>
-        </w:rPr>
-        <w:t>Course</w:t>
-      </w:r>
-      <w:r>
-        <w:rPr>
-          <w:rFonts w:eastAsiaTheme="minorEastAsia"/>
-          <w:i/>
-          <w:lang w:val="en-US"/>
-        </w:rPr>
-        <w:t xml:space="preserve"> </w:t>
-      </w:r>
-      <w:r>
-        <w:rPr>
-          <w:rFonts w:eastAsiaTheme="minorEastAsia"/>
-          <w:i/>
-          <w:lang w:val="en-US"/>
-        </w:rPr>
-        <w:t>in</w:t>
-      </w:r>
-      <w:r>
-        <w:rPr>
-          <w:rFonts w:eastAsiaTheme="minorEastAsia"/>
-          <w:i/>
-          <w:lang w:val="en-US"/>
-        </w:rPr>
-        <w:t xml:space="preserve"> </w:t>
-      </w:r>
-      <w:r>
-        <w:rPr>
-          <w:rFonts w:eastAsiaTheme="minorEastAsia"/>
-          <w:i/>
-          <w:lang w:val="en-US"/>
-        </w:rPr>
-        <w:t>Applied</w:t>
-      </w:r>
-      <w:r>
-        <w:rPr>
-          <w:rFonts w:eastAsiaTheme="minorEastAsia"/>
-          <w:i/>
-          <w:lang w:val="en-US"/>
-        </w:rPr>
-        <w:t xml:space="preserve"> </w:t>
-      </w:r>
-      <w:r>
-        <w:rPr>
-          <w:rFonts w:eastAsiaTheme="minorEastAsia"/>
-          <w:i/>
-          <w:lang w:val="en-US"/>
-        </w:rPr>
-        <w:t>Cryptography</w:t>
-      </w:r>
-      <w:r>
-        <w:rPr>
-          <w:rFonts w:eastAsiaTheme="minorEastAsia"/>
-          <w:i/>
-          <w:lang w:val="en-US"/>
-        </w:rPr>
-        <w:t xml:space="preserve"> </w:t>
-      </w:r>
-      <w:r>
-        <w:rPr>
-          <w:rFonts w:eastAsiaTheme="minorEastAsia"/>
-          <w:i/>
-          <w:lang w:val="en-US"/>
-        </w:rPr>
-        <w:t>v0.4</w:t>
-      </w:r>
-    </w:p>
-    <w:p>
-      <w:pPr>
-        <w:rPr>
-          <w:rFonts w:eastAsiaTheme="minorEastAsia"/>
-          <w:i/>
-        </w:rPr>
-      </w:pPr>
-      <w:r>
-        <w:rPr>
-          <w:rFonts w:eastAsiaTheme="minorEastAsia"/>
-          <w:i/>
-          <w:lang w:val="en-US"/>
-        </w:rPr>
-        <w:t xml:space="preserve"> </w:t>
-      </w:r>
-      <w:r>
-        <w:rPr>
-          <w:rFonts w:eastAsiaTheme="minorEastAsia"/>
-          <w:i/>
-        </w:rPr>
-        <w:t>+ 10 к</w:t>
-      </w:r>
-      <w:r>
-        <w:rPr>
-          <w:rFonts w:eastAsiaTheme="minorEastAsia"/>
-          <w:i/>
-        </w:rPr>
-        <w:t xml:space="preserve"> итоговой оценке за семестр.</w:t>
-      </w:r>
+      <w:bookmarkStart w:id="1" w:name="_GoBack"/>
+      <w:bookmarkEnd w:id="1"/>
       <w:r>
         <w:rPr>
           <w:rFonts w:eastAsiaTheme="minorEastAsia"/>
@@ -4034,7 +3739,7 @@
 </file>
 
 <file path=customXml/itemProps1.xml><?xml version="1.0" encoding="utf-8"?>
-<ds:datastoreItem xmlns:ds="http://schemas.openxmlformats.org/officeDocument/2006/customXml" ds:itemID="{DDDF31F9-343E-42D7-9100-39B6BBD943C5}">
+<ds:datastoreItem xmlns:ds="http://schemas.openxmlformats.org/officeDocument/2006/customXml" ds:itemID="{D1498DE0-12D8-4796-8961-C539C7FFBC19}">
   <ds:schemaRefs>
     <ds:schemaRef ds:uri="http://schemas.openxmlformats.org/officeDocument/2006/bibliography"/>
   </ds:schemaRefs>

</xml_diff>

<commit_message>
small fix for hw6
</commit_message>
<xml_diff>
--- a/Homeworks/ДомашняяРабота6.docx
+++ b/Homeworks/ДомашняяРабота6.docx
@@ -334,6 +334,9 @@
       <w:pPr>
         <w:pStyle w:val="a3"/>
         <w:ind w:left="284"/>
+        <w:rPr>
+          <w:lang w:val="en-US"/>
+        </w:rPr>
       </w:pPr>
       <w:r>
         <w:rPr>
@@ -758,6 +761,12 @@
                 <w:rFonts w:eastAsiaTheme="minorEastAsia"/>
               </w:rPr>
               <w:t>Оценить вероятность</w:t>
+            </w:r>
+            <w:r>
+              <w:rPr>
+                <w:rFonts w:eastAsiaTheme="minorEastAsia"/>
+              </w:rPr>
+              <w:t xml:space="preserve"> (степенью 2)</w:t>
             </w:r>
             <w:r>
               <w:rPr>
@@ -3717,7 +3726,7 @@
 </file>
 
 <file path=customXml/itemProps1.xml><?xml version="1.0" encoding="utf-8"?>
-<ds:datastoreItem xmlns:ds="http://schemas.openxmlformats.org/officeDocument/2006/customXml" ds:itemID="{3734BA97-7AF8-451B-BD56-9E98AB28707C}">
+<ds:datastoreItem xmlns:ds="http://schemas.openxmlformats.org/officeDocument/2006/customXml" ds:itemID="{D87289F2-5D88-44AB-8653-19DF36FE429C}">
   <ds:schemaRefs>
     <ds:schemaRef ds:uri="http://schemas.openxmlformats.org/officeDocument/2006/bibliography"/>
   </ds:schemaRefs>

</xml_diff>